<commit_message>
DB - PostgresSQL Sql Recursive SQL Notes Updated
</commit_message>
<xml_diff>
--- a/src/test/resources/PostgresSql/Sql_RecursiveSQLScript.docx
+++ b/src/test/resources/PostgresSql/Sql_RecursiveSQLScript.docx
@@ -51,61 +51,25 @@
           <w:bCs/>
           <w:highlight w:val="yellow"/>
         </w:rPr>
-        <w:t xml:space="preserve">WITH [RECURSIVE] </w:t>
-      </w:r>
-      <w:proofErr w:type="spellStart"/>
-      <w:r>
-        <w:rPr>
-          <w:b/>
-          <w:bCs/>
-          <w:highlight w:val="yellow"/>
-        </w:rPr>
-        <w:t>CTE_Name</w:t>
-      </w:r>
-      <w:proofErr w:type="spellEnd"/>
-      <w:r>
-        <w:rPr>
-          <w:b/>
-          <w:bCs/>
-          <w:highlight w:val="yellow"/>
-        </w:rPr>
-        <w:t xml:space="preserve"> AS</w:t>
-      </w:r>
-    </w:p>
-    <w:p>
-      <w:pPr>
-        <w:rPr>
-          <w:b/>
-          <w:bCs/>
-          <w:highlight w:val="yellow"/>
-        </w:rPr>
-      </w:pPr>
-      <w:r>
-        <w:rPr>
-          <w:b/>
-          <w:bCs/>
-          <w:highlight w:val="yellow"/>
-        </w:rPr>
-        <w:tab/>
-        <w:t>(SELECT query (</w:t>
-      </w:r>
-      <w:proofErr w:type="gramStart"/>
-      <w:r>
-        <w:rPr>
-          <w:b/>
-          <w:bCs/>
-          <w:highlight w:val="yellow"/>
-        </w:rPr>
-        <w:t>Non Recursive</w:t>
-      </w:r>
-      <w:proofErr w:type="gramEnd"/>
-      <w:r>
-        <w:rPr>
-          <w:b/>
-          <w:bCs/>
-          <w:highlight w:val="yellow"/>
-        </w:rPr>
-        <w:t xml:space="preserve"> query or the Base query)</w:t>
+        <w:t>WITH [RECURSIVE] CTE_Name AS</w:t>
+      </w:r>
+    </w:p>
+    <w:p>
+      <w:pPr>
+        <w:rPr>
+          <w:b/>
+          <w:bCs/>
+          <w:highlight w:val="yellow"/>
+        </w:rPr>
+      </w:pPr>
+      <w:r>
+        <w:rPr>
+          <w:b/>
+          <w:bCs/>
+          <w:highlight w:val="yellow"/>
+        </w:rPr>
+        <w:tab/>
+        <w:t>(SELECT query (Non Recursive query or the Base query)</w:t>
       </w:r>
     </w:p>
     <w:p>
@@ -141,25 +105,7 @@
           <w:highlight w:val="yellow"/>
         </w:rPr>
         <w:tab/>
-        <w:t xml:space="preserve"> SELECT query (Recursive query using </w:t>
-      </w:r>
-      <w:proofErr w:type="spellStart"/>
-      <w:r>
-        <w:rPr>
-          <w:b/>
-          <w:bCs/>
-          <w:highlight w:val="yellow"/>
-        </w:rPr>
-        <w:t>CTE_Name</w:t>
-      </w:r>
-      <w:proofErr w:type="spellEnd"/>
-      <w:r>
-        <w:rPr>
-          <w:b/>
-          <w:bCs/>
-          <w:highlight w:val="yellow"/>
-        </w:rPr>
-        <w:t xml:space="preserve"> [with a termination condition])</w:t>
+        <w:t xml:space="preserve"> SELECT query (Recursive query using CTE_Name [with a termination condition])</w:t>
       </w:r>
     </w:p>
     <w:p>
@@ -193,25 +139,7 @@
           <w:bCs/>
           <w:highlight w:val="yellow"/>
         </w:rPr>
-        <w:t xml:space="preserve">SELECT * FROM </w:t>
-      </w:r>
-      <w:proofErr w:type="spellStart"/>
-      <w:r>
-        <w:rPr>
-          <w:b/>
-          <w:bCs/>
-          <w:highlight w:val="yellow"/>
-        </w:rPr>
-        <w:t>CTE_Name</w:t>
-      </w:r>
-      <w:proofErr w:type="spellEnd"/>
-      <w:r>
-        <w:rPr>
-          <w:b/>
-          <w:bCs/>
-          <w:highlight w:val="yellow"/>
-        </w:rPr>
-        <w:t>;</w:t>
+        <w:t>SELECT * FROM CTE_Name;</w:t>
       </w:r>
     </w:p>
     <w:p>
@@ -369,23 +297,7 @@
           <w:b/>
           <w:bCs/>
         </w:rPr>
-        <w:t xml:space="preserve">do is, it will come to know that </w:t>
-      </w:r>
-      <w:proofErr w:type="spellStart"/>
-      <w:r>
-        <w:rPr>
-          <w:b/>
-          <w:bCs/>
-        </w:rPr>
-        <w:t>its</w:t>
-      </w:r>
-      <w:proofErr w:type="spellEnd"/>
-      <w:r>
-        <w:rPr>
-          <w:b/>
-          <w:bCs/>
-        </w:rPr>
-        <w:t xml:space="preserve"> a Recursive SQL query, then it will find</w:t>
+        <w:t>do is, it will come to know that its a Recursive SQL query, then it will find</w:t>
       </w:r>
       <w:r>
         <w:rPr>
@@ -399,23 +311,7 @@
           <w:b/>
           <w:bCs/>
         </w:rPr>
-        <w:t xml:space="preserve">for the base query and execute the same. Since, </w:t>
-      </w:r>
-      <w:proofErr w:type="spellStart"/>
-      <w:r>
-        <w:rPr>
-          <w:b/>
-          <w:bCs/>
-        </w:rPr>
-        <w:t>its</w:t>
-      </w:r>
-      <w:proofErr w:type="spellEnd"/>
-      <w:r>
-        <w:rPr>
-          <w:b/>
-          <w:bCs/>
-        </w:rPr>
-        <w:t xml:space="preserve"> a Recursive SQL query, the</w:t>
+        <w:t>for the base query and execute the same. Since, its a Recursive SQL query, the</w:t>
       </w:r>
       <w:r>
         <w:rPr>
@@ -532,194 +428,912 @@
           <w:sz w:val="24"/>
           <w:szCs w:val="24"/>
         </w:rPr>
-        <w:t xml:space="preserve">1) Display number from 1 to 10 without using any </w:t>
-      </w:r>
-      <w:proofErr w:type="gramStart"/>
-      <w:r>
+        <w:t>1) Display number from 1 to 10 without using any built in functions.</w:t>
+      </w:r>
+    </w:p>
+    <w:p>
+      <w:pPr>
+        <w:rPr>
+          <w:b/>
+          <w:bCs/>
+          <w:highlight w:val="yellow"/>
+        </w:rPr>
+      </w:pPr>
+      <w:r>
+        <w:rPr>
+          <w:b/>
+          <w:bCs/>
+          <w:highlight w:val="yellow"/>
+        </w:rPr>
+        <w:t>with recursive numbers as</w:t>
+      </w:r>
+    </w:p>
+    <w:p>
+      <w:pPr>
+        <w:rPr>
+          <w:b/>
+          <w:bCs/>
+          <w:highlight w:val="yellow"/>
+        </w:rPr>
+      </w:pPr>
+      <w:r>
+        <w:rPr>
+          <w:b/>
+          <w:bCs/>
+          <w:highlight w:val="yellow"/>
+        </w:rPr>
+        <w:tab/>
+        <w:t>(select 1 as num_list</w:t>
+      </w:r>
+    </w:p>
+    <w:p>
+      <w:pPr>
+        <w:rPr>
+          <w:b/>
+          <w:bCs/>
+          <w:highlight w:val="yellow"/>
+        </w:rPr>
+      </w:pPr>
+      <w:r>
+        <w:rPr>
+          <w:b/>
+          <w:bCs/>
+          <w:highlight w:val="yellow"/>
+        </w:rPr>
+        <w:tab/>
+        <w:t xml:space="preserve">union </w:t>
+      </w:r>
+    </w:p>
+    <w:p>
+      <w:pPr>
+        <w:rPr>
+          <w:b/>
+          <w:bCs/>
+          <w:highlight w:val="yellow"/>
+        </w:rPr>
+      </w:pPr>
+      <w:r>
+        <w:rPr>
+          <w:b/>
+          <w:bCs/>
+          <w:highlight w:val="yellow"/>
+        </w:rPr>
+        <w:tab/>
+        <w:t>select num_list + 1</w:t>
+      </w:r>
+    </w:p>
+    <w:p>
+      <w:pPr>
+        <w:rPr>
+          <w:b/>
+          <w:bCs/>
+          <w:highlight w:val="yellow"/>
+        </w:rPr>
+      </w:pPr>
+      <w:r>
+        <w:rPr>
+          <w:b/>
+          <w:bCs/>
+          <w:highlight w:val="yellow"/>
+        </w:rPr>
+        <w:tab/>
+        <w:t>from numbers where num_list &lt; 10)</w:t>
+      </w:r>
+    </w:p>
+    <w:p>
+      <w:pPr>
+        <w:rPr>
+          <w:b/>
+          <w:bCs/>
+        </w:rPr>
+      </w:pPr>
+      <w:r>
+        <w:rPr>
+          <w:b/>
+          <w:bCs/>
+          <w:highlight w:val="yellow"/>
+        </w:rPr>
+        <w:t>select * from numbers;</w:t>
+      </w:r>
+    </w:p>
+    <w:p>
+      <w:pPr>
+        <w:rPr>
+          <w:b/>
+          <w:bCs/>
+        </w:rPr>
+      </w:pPr>
+      <w:r>
+        <w:rPr>
+          <w:noProof/>
+        </w:rPr>
+        <w:lastRenderedPageBreak/>
+        <w:drawing>
+          <wp:inline distT="0" distB="0" distL="0" distR="0" wp14:anchorId="272F8E84" wp14:editId="30F2E414">
+            <wp:extent cx="5731510" cy="3222625"/>
+            <wp:effectExtent l="0" t="0" r="2540" b="0"/>
+            <wp:docPr id="1" name="Picture 1"/>
+            <wp:cNvGraphicFramePr>
+              <a:graphicFrameLocks xmlns:a="http://schemas.openxmlformats.org/drawingml/2006/main" noChangeAspect="1"/>
+            </wp:cNvGraphicFramePr>
+            <a:graphic xmlns:a="http://schemas.openxmlformats.org/drawingml/2006/main">
+              <a:graphicData uri="http://schemas.openxmlformats.org/drawingml/2006/picture">
+                <pic:pic xmlns:pic="http://schemas.openxmlformats.org/drawingml/2006/picture">
+                  <pic:nvPicPr>
+                    <pic:cNvPr id="1" name=""/>
+                    <pic:cNvPicPr/>
+                  </pic:nvPicPr>
+                  <pic:blipFill>
+                    <a:blip r:embed="rId5"/>
+                    <a:stretch>
+                      <a:fillRect/>
+                    </a:stretch>
+                  </pic:blipFill>
+                  <pic:spPr>
+                    <a:xfrm>
+                      <a:off x="0" y="0"/>
+                      <a:ext cx="5731510" cy="3222625"/>
+                    </a:xfrm>
+                    <a:prstGeom prst="rect">
+                      <a:avLst/>
+                    </a:prstGeom>
+                  </pic:spPr>
+                </pic:pic>
+              </a:graphicData>
+            </a:graphic>
+          </wp:inline>
+        </w:drawing>
+      </w:r>
+    </w:p>
+    <w:p>
+      <w:pPr>
+        <w:pStyle w:val="Heading1"/>
         <w:rPr>
           <w:rFonts w:ascii="Times New Roman" w:hAnsi="Times New Roman" w:cs="Times New Roman"/>
           <w:sz w:val="24"/>
           <w:szCs w:val="24"/>
         </w:rPr>
-        <w:t>built in</w:t>
-      </w:r>
-      <w:proofErr w:type="gramEnd"/>
+      </w:pPr>
       <w:r>
         <w:rPr>
           <w:rFonts w:ascii="Times New Roman" w:hAnsi="Times New Roman" w:cs="Times New Roman"/>
           <w:sz w:val="24"/>
           <w:szCs w:val="24"/>
         </w:rPr>
-        <w:t xml:space="preserve"> functions.</w:t>
-      </w:r>
-    </w:p>
-    <w:p>
-      <w:pPr>
-        <w:rPr>
-          <w:b/>
-          <w:bCs/>
-          <w:highlight w:val="yellow"/>
-        </w:rPr>
-      </w:pPr>
-      <w:r>
-        <w:rPr>
-          <w:b/>
-          <w:bCs/>
-          <w:highlight w:val="yellow"/>
-        </w:rPr>
-        <w:t>with recursive numbers as</w:t>
-      </w:r>
-    </w:p>
-    <w:p>
-      <w:pPr>
-        <w:rPr>
-          <w:b/>
-          <w:bCs/>
-          <w:highlight w:val="yellow"/>
-        </w:rPr>
-      </w:pPr>
-      <w:r>
-        <w:rPr>
-          <w:b/>
-          <w:bCs/>
-          <w:highlight w:val="yellow"/>
-        </w:rPr>
-        <w:tab/>
-        <w:t>(</w:t>
-      </w:r>
-      <w:proofErr w:type="gramStart"/>
-      <w:r>
-        <w:rPr>
-          <w:b/>
-          <w:bCs/>
-          <w:highlight w:val="yellow"/>
-        </w:rPr>
-        <w:t>select</w:t>
-      </w:r>
-      <w:proofErr w:type="gramEnd"/>
-      <w:r>
-        <w:rPr>
-          <w:b/>
-          <w:bCs/>
-          <w:highlight w:val="yellow"/>
-        </w:rPr>
-        <w:t xml:space="preserve"> 1 as </w:t>
-      </w:r>
-      <w:proofErr w:type="spellStart"/>
-      <w:r>
-        <w:rPr>
-          <w:b/>
-          <w:bCs/>
-          <w:highlight w:val="yellow"/>
-        </w:rPr>
-        <w:t>num_list</w:t>
-      </w:r>
-      <w:proofErr w:type="spellEnd"/>
-    </w:p>
-    <w:p>
-      <w:pPr>
-        <w:rPr>
-          <w:b/>
-          <w:bCs/>
-          <w:highlight w:val="yellow"/>
-        </w:rPr>
-      </w:pPr>
-      <w:r>
-        <w:rPr>
-          <w:b/>
-          <w:bCs/>
-          <w:highlight w:val="yellow"/>
-        </w:rPr>
-        <w:tab/>
-        <w:t xml:space="preserve">union </w:t>
-      </w:r>
-    </w:p>
-    <w:p>
-      <w:pPr>
-        <w:rPr>
-          <w:b/>
-          <w:bCs/>
-          <w:highlight w:val="yellow"/>
-        </w:rPr>
-      </w:pPr>
-      <w:r>
-        <w:rPr>
-          <w:b/>
-          <w:bCs/>
-          <w:highlight w:val="yellow"/>
-        </w:rPr>
-        <w:tab/>
-        <w:t xml:space="preserve">select </w:t>
-      </w:r>
-      <w:proofErr w:type="spellStart"/>
-      <w:r>
-        <w:rPr>
-          <w:b/>
-          <w:bCs/>
-          <w:highlight w:val="yellow"/>
-        </w:rPr>
-        <w:t>num_list</w:t>
-      </w:r>
-      <w:proofErr w:type="spellEnd"/>
-      <w:r>
-        <w:rPr>
-          <w:b/>
-          <w:bCs/>
-          <w:highlight w:val="yellow"/>
-        </w:rPr>
-        <w:t xml:space="preserve"> + 1</w:t>
-      </w:r>
-    </w:p>
-    <w:p>
-      <w:pPr>
-        <w:rPr>
-          <w:b/>
-          <w:bCs/>
-          <w:highlight w:val="yellow"/>
-        </w:rPr>
-      </w:pPr>
-      <w:r>
-        <w:rPr>
-          <w:b/>
-          <w:bCs/>
-          <w:highlight w:val="yellow"/>
-        </w:rPr>
-        <w:tab/>
-        <w:t xml:space="preserve">from numbers where </w:t>
-      </w:r>
-      <w:proofErr w:type="spellStart"/>
-      <w:r>
-        <w:rPr>
-          <w:b/>
-          <w:bCs/>
-          <w:highlight w:val="yellow"/>
-        </w:rPr>
-        <w:t>num_list</w:t>
-      </w:r>
-      <w:proofErr w:type="spellEnd"/>
-      <w:r>
-        <w:rPr>
-          <w:b/>
-          <w:bCs/>
-          <w:highlight w:val="yellow"/>
-        </w:rPr>
-        <w:t xml:space="preserve"> &lt; 10)</w:t>
-      </w:r>
-    </w:p>
-    <w:p>
-      <w:pPr>
-        <w:rPr>
-          <w:b/>
-          <w:bCs/>
-        </w:rPr>
-      </w:pPr>
-      <w:r>
-        <w:rPr>
-          <w:b/>
-          <w:bCs/>
-          <w:highlight w:val="yellow"/>
-        </w:rPr>
-        <w:t>select * from numbers;</w:t>
+        <w:t>2) Find the hierarchy of employees under a given manager "Asha".</w:t>
+      </w:r>
+    </w:p>
+    <w:p>
+      <w:pPr>
+        <w:rPr>
+          <w:b/>
+          <w:bCs/>
+          <w:highlight w:val="yellow"/>
+        </w:rPr>
+      </w:pPr>
+      <w:r>
+        <w:rPr>
+          <w:b/>
+          <w:bCs/>
+          <w:highlight w:val="yellow"/>
+        </w:rPr>
+        <w:t>with recursive employee_hierarchy as</w:t>
+      </w:r>
+    </w:p>
+    <w:p>
+      <w:pPr>
+        <w:rPr>
+          <w:b/>
+          <w:bCs/>
+          <w:highlight w:val="yellow"/>
+        </w:rPr>
+      </w:pPr>
+      <w:r>
+        <w:rPr>
+          <w:b/>
+          <w:bCs/>
+          <w:highlight w:val="yellow"/>
+        </w:rPr>
+        <w:tab/>
+        <w:t>(select id, name, manager_id, designation, 1 as org_level</w:t>
+      </w:r>
+    </w:p>
+    <w:p>
+      <w:pPr>
+        <w:rPr>
+          <w:b/>
+          <w:bCs/>
+          <w:highlight w:val="yellow"/>
+        </w:rPr>
+      </w:pPr>
+      <w:r>
+        <w:rPr>
+          <w:b/>
+          <w:bCs/>
+          <w:highlight w:val="yellow"/>
+        </w:rPr>
+        <w:tab/>
+        <w:t xml:space="preserve"> from emp_details where name = 'Asha'</w:t>
+      </w:r>
+    </w:p>
+    <w:p>
+      <w:pPr>
+        <w:rPr>
+          <w:b/>
+          <w:bCs/>
+          <w:highlight w:val="yellow"/>
+        </w:rPr>
+      </w:pPr>
+      <w:r>
+        <w:rPr>
+          <w:b/>
+          <w:bCs/>
+          <w:highlight w:val="yellow"/>
+        </w:rPr>
+        <w:tab/>
+        <w:t xml:space="preserve"> union</w:t>
+      </w:r>
+    </w:p>
+    <w:p>
+      <w:pPr>
+        <w:rPr>
+          <w:b/>
+          <w:bCs/>
+          <w:highlight w:val="yellow"/>
+        </w:rPr>
+      </w:pPr>
+      <w:r>
+        <w:rPr>
+          <w:b/>
+          <w:bCs/>
+          <w:highlight w:val="yellow"/>
+        </w:rPr>
+        <w:tab/>
+        <w:t xml:space="preserve"> select e.id, e.name, e.manager_id, e.designation, h.org_level+1 as org_level</w:t>
+      </w:r>
+    </w:p>
+    <w:p>
+      <w:pPr>
+        <w:rPr>
+          <w:b/>
+          <w:bCs/>
+          <w:highlight w:val="yellow"/>
+        </w:rPr>
+      </w:pPr>
+      <w:r>
+        <w:rPr>
+          <w:b/>
+          <w:bCs/>
+          <w:highlight w:val="yellow"/>
+        </w:rPr>
+        <w:tab/>
+        <w:t xml:space="preserve"> from employee_hierarchy h</w:t>
+      </w:r>
+    </w:p>
+    <w:p>
+      <w:pPr>
+        <w:rPr>
+          <w:b/>
+          <w:bCs/>
+          <w:highlight w:val="yellow"/>
+        </w:rPr>
+      </w:pPr>
+      <w:r>
+        <w:rPr>
+          <w:b/>
+          <w:bCs/>
+          <w:highlight w:val="yellow"/>
+        </w:rPr>
+        <w:tab/>
+        <w:t xml:space="preserve"> join emp_details e on h.id = e.manager_id</w:t>
+      </w:r>
+    </w:p>
+    <w:p>
+      <w:pPr>
+        <w:rPr>
+          <w:b/>
+          <w:bCs/>
+          <w:highlight w:val="yellow"/>
+        </w:rPr>
+      </w:pPr>
+      <w:r>
+        <w:rPr>
+          <w:b/>
+          <w:bCs/>
+          <w:highlight w:val="yellow"/>
+        </w:rPr>
+        <w:tab/>
+        <w:t>)</w:t>
+      </w:r>
+    </w:p>
+    <w:p>
+      <w:pPr>
+        <w:rPr>
+          <w:b/>
+          <w:bCs/>
+        </w:rPr>
+      </w:pPr>
+      <w:r>
+        <w:rPr>
+          <w:b/>
+          <w:bCs/>
+          <w:highlight w:val="yellow"/>
+        </w:rPr>
+        <w:t>select * from employee_hierarchy;</w:t>
+      </w:r>
+    </w:p>
+    <w:p>
+      <w:pPr>
+        <w:rPr>
+          <w:b/>
+          <w:bCs/>
+        </w:rPr>
+      </w:pPr>
+      <w:r>
+        <w:rPr>
+          <w:noProof/>
+        </w:rPr>
+        <w:lastRenderedPageBreak/>
+        <w:drawing>
+          <wp:inline distT="0" distB="0" distL="0" distR="0" wp14:anchorId="32BD7DE1" wp14:editId="54902EA5">
+            <wp:extent cx="5731510" cy="3222625"/>
+            <wp:effectExtent l="0" t="0" r="2540" b="0"/>
+            <wp:docPr id="2" name="Picture 2"/>
+            <wp:cNvGraphicFramePr>
+              <a:graphicFrameLocks xmlns:a="http://schemas.openxmlformats.org/drawingml/2006/main" noChangeAspect="1"/>
+            </wp:cNvGraphicFramePr>
+            <a:graphic xmlns:a="http://schemas.openxmlformats.org/drawingml/2006/main">
+              <a:graphicData uri="http://schemas.openxmlformats.org/drawingml/2006/picture">
+                <pic:pic xmlns:pic="http://schemas.openxmlformats.org/drawingml/2006/picture">
+                  <pic:nvPicPr>
+                    <pic:cNvPr id="1" name=""/>
+                    <pic:cNvPicPr/>
+                  </pic:nvPicPr>
+                  <pic:blipFill>
+                    <a:blip r:embed="rId6"/>
+                    <a:stretch>
+                      <a:fillRect/>
+                    </a:stretch>
+                  </pic:blipFill>
+                  <pic:spPr>
+                    <a:xfrm>
+                      <a:off x="0" y="0"/>
+                      <a:ext cx="5731510" cy="3222625"/>
+                    </a:xfrm>
+                    <a:prstGeom prst="rect">
+                      <a:avLst/>
+                    </a:prstGeom>
+                  </pic:spPr>
+                </pic:pic>
+              </a:graphicData>
+            </a:graphic>
+          </wp:inline>
+        </w:drawing>
+      </w:r>
+    </w:p>
+    <w:p>
+      <w:pPr>
+        <w:rPr>
+          <w:b/>
+          <w:bCs/>
+        </w:rPr>
+      </w:pPr>
+    </w:p>
+    <w:p>
+      <w:pPr>
+        <w:rPr>
+          <w:b/>
+          <w:bCs/>
+        </w:rPr>
+      </w:pPr>
+      <w:r>
+        <w:rPr>
+          <w:b/>
+          <w:bCs/>
+        </w:rPr>
+        <w:t>To get Manager Detail along with above details</w:t>
+      </w:r>
+    </w:p>
+    <w:p>
+      <w:pPr>
+        <w:rPr>
+          <w:b/>
+          <w:bCs/>
+          <w:highlight w:val="yellow"/>
+        </w:rPr>
+      </w:pPr>
+      <w:r>
+        <w:rPr>
+          <w:b/>
+          <w:bCs/>
+          <w:highlight w:val="yellow"/>
+        </w:rPr>
+        <w:t>with recursive employee_hierarchy as</w:t>
+      </w:r>
+    </w:p>
+    <w:p>
+      <w:pPr>
+        <w:rPr>
+          <w:b/>
+          <w:bCs/>
+          <w:highlight w:val="yellow"/>
+        </w:rPr>
+      </w:pPr>
+      <w:r>
+        <w:rPr>
+          <w:b/>
+          <w:bCs/>
+          <w:highlight w:val="yellow"/>
+        </w:rPr>
+        <w:tab/>
+        <w:t>(select id, name, manager_id, designation, 1 as org_level</w:t>
+      </w:r>
+    </w:p>
+    <w:p>
+      <w:pPr>
+        <w:rPr>
+          <w:b/>
+          <w:bCs/>
+          <w:highlight w:val="yellow"/>
+        </w:rPr>
+      </w:pPr>
+      <w:r>
+        <w:rPr>
+          <w:b/>
+          <w:bCs/>
+          <w:highlight w:val="yellow"/>
+        </w:rPr>
+        <w:tab/>
+        <w:t xml:space="preserve"> from emp_details where name = 'Asha'</w:t>
+      </w:r>
+    </w:p>
+    <w:p>
+      <w:pPr>
+        <w:rPr>
+          <w:b/>
+          <w:bCs/>
+          <w:highlight w:val="yellow"/>
+        </w:rPr>
+      </w:pPr>
+      <w:r>
+        <w:rPr>
+          <w:b/>
+          <w:bCs/>
+          <w:highlight w:val="yellow"/>
+        </w:rPr>
+        <w:tab/>
+        <w:t xml:space="preserve"> union</w:t>
+      </w:r>
+    </w:p>
+    <w:p>
+      <w:pPr>
+        <w:rPr>
+          <w:b/>
+          <w:bCs/>
+          <w:highlight w:val="yellow"/>
+        </w:rPr>
+      </w:pPr>
+      <w:r>
+        <w:rPr>
+          <w:b/>
+          <w:bCs/>
+          <w:highlight w:val="yellow"/>
+        </w:rPr>
+        <w:tab/>
+        <w:t xml:space="preserve"> select e.id, e.name, e.manager_id, e.designation, h.org_level+1 as org_level</w:t>
+      </w:r>
+    </w:p>
+    <w:p>
+      <w:pPr>
+        <w:rPr>
+          <w:b/>
+          <w:bCs/>
+          <w:highlight w:val="yellow"/>
+        </w:rPr>
+      </w:pPr>
+      <w:r>
+        <w:rPr>
+          <w:b/>
+          <w:bCs/>
+          <w:highlight w:val="yellow"/>
+        </w:rPr>
+        <w:tab/>
+        <w:t xml:space="preserve"> from employee_hierarchy h</w:t>
+      </w:r>
+    </w:p>
+    <w:p>
+      <w:pPr>
+        <w:rPr>
+          <w:b/>
+          <w:bCs/>
+          <w:highlight w:val="yellow"/>
+        </w:rPr>
+      </w:pPr>
+      <w:r>
+        <w:rPr>
+          <w:b/>
+          <w:bCs/>
+          <w:highlight w:val="yellow"/>
+        </w:rPr>
+        <w:tab/>
+        <w:t xml:space="preserve"> join emp_details e on h.id = e.manager_id</w:t>
+      </w:r>
+    </w:p>
+    <w:p>
+      <w:pPr>
+        <w:rPr>
+          <w:b/>
+          <w:bCs/>
+          <w:highlight w:val="yellow"/>
+        </w:rPr>
+      </w:pPr>
+      <w:r>
+        <w:rPr>
+          <w:b/>
+          <w:bCs/>
+          <w:highlight w:val="yellow"/>
+        </w:rPr>
+        <w:tab/>
+        <w:t>)</w:t>
+      </w:r>
+    </w:p>
+    <w:p>
+      <w:pPr>
+        <w:rPr>
+          <w:b/>
+          <w:bCs/>
+          <w:highlight w:val="yellow"/>
+        </w:rPr>
+      </w:pPr>
+      <w:r>
+        <w:rPr>
+          <w:b/>
+          <w:bCs/>
+          <w:highlight w:val="yellow"/>
+        </w:rPr>
+        <w:t>select h2.id as emp_id, h2.name as emp_name, e2.name as manage_name, h2.org_level</w:t>
+      </w:r>
+    </w:p>
+    <w:p>
+      <w:pPr>
+        <w:rPr>
+          <w:b/>
+          <w:bCs/>
+          <w:highlight w:val="yellow"/>
+        </w:rPr>
+      </w:pPr>
+      <w:r>
+        <w:rPr>
+          <w:b/>
+          <w:bCs/>
+          <w:highlight w:val="yellow"/>
+        </w:rPr>
+        <w:t>from employee_hierarchy h2</w:t>
+      </w:r>
+    </w:p>
+    <w:p>
+      <w:pPr>
+        <w:rPr>
+          <w:b/>
+          <w:bCs/>
+        </w:rPr>
+      </w:pPr>
+      <w:r>
+        <w:rPr>
+          <w:b/>
+          <w:bCs/>
+          <w:highlight w:val="yellow"/>
+        </w:rPr>
+        <w:t>join emp_details e2 on e2.id=h2.manager_id;</w:t>
+      </w:r>
+    </w:p>
+    <w:p>
+      <w:pPr>
+        <w:rPr>
+          <w:b/>
+          <w:bCs/>
+        </w:rPr>
+      </w:pPr>
+      <w:r>
+        <w:rPr>
+          <w:noProof/>
+        </w:rPr>
+        <w:lastRenderedPageBreak/>
+        <w:drawing>
+          <wp:inline distT="0" distB="0" distL="0" distR="0" wp14:anchorId="78A89F1C" wp14:editId="3EB7E540">
+            <wp:extent cx="5731510" cy="3222625"/>
+            <wp:effectExtent l="0" t="0" r="2540" b="0"/>
+            <wp:docPr id="3" name="Picture 3"/>
+            <wp:cNvGraphicFramePr>
+              <a:graphicFrameLocks xmlns:a="http://schemas.openxmlformats.org/drawingml/2006/main" noChangeAspect="1"/>
+            </wp:cNvGraphicFramePr>
+            <a:graphic xmlns:a="http://schemas.openxmlformats.org/drawingml/2006/main">
+              <a:graphicData uri="http://schemas.openxmlformats.org/drawingml/2006/picture">
+                <pic:pic xmlns:pic="http://schemas.openxmlformats.org/drawingml/2006/picture">
+                  <pic:nvPicPr>
+                    <pic:cNvPr id="1" name=""/>
+                    <pic:cNvPicPr/>
+                  </pic:nvPicPr>
+                  <pic:blipFill>
+                    <a:blip r:embed="rId7"/>
+                    <a:stretch>
+                      <a:fillRect/>
+                    </a:stretch>
+                  </pic:blipFill>
+                  <pic:spPr>
+                    <a:xfrm>
+                      <a:off x="0" y="0"/>
+                      <a:ext cx="5731510" cy="3222625"/>
+                    </a:xfrm>
+                    <a:prstGeom prst="rect">
+                      <a:avLst/>
+                    </a:prstGeom>
+                  </pic:spPr>
+                </pic:pic>
+              </a:graphicData>
+            </a:graphic>
+          </wp:inline>
+        </w:drawing>
+      </w:r>
+    </w:p>
+    <w:p>
+      <w:pPr>
+        <w:pStyle w:val="Heading1"/>
+        <w:rPr>
+          <w:rFonts w:ascii="Times New Roman" w:hAnsi="Times New Roman" w:cs="Times New Roman"/>
+          <w:sz w:val="24"/>
+          <w:szCs w:val="24"/>
+        </w:rPr>
+      </w:pPr>
+      <w:r>
+        <w:rPr>
+          <w:rFonts w:ascii="Times New Roman" w:hAnsi="Times New Roman" w:cs="Times New Roman"/>
+          <w:sz w:val="24"/>
+          <w:szCs w:val="24"/>
+        </w:rPr>
+        <w:t>3) Find the hierarchy of managers for a given employee "David".</w:t>
+      </w:r>
+    </w:p>
+    <w:p>
+      <w:pPr>
+        <w:rPr>
+          <w:b/>
+          <w:bCs/>
+          <w:highlight w:val="yellow"/>
+        </w:rPr>
+      </w:pPr>
+      <w:r>
+        <w:rPr>
+          <w:b/>
+          <w:bCs/>
+          <w:highlight w:val="yellow"/>
+        </w:rPr>
+        <w:t>with recursive employee_hierarchy as</w:t>
+      </w:r>
+    </w:p>
+    <w:p>
+      <w:pPr>
+        <w:rPr>
+          <w:b/>
+          <w:bCs/>
+          <w:highlight w:val="yellow"/>
+        </w:rPr>
+      </w:pPr>
+      <w:r>
+        <w:rPr>
+          <w:b/>
+          <w:bCs/>
+          <w:highlight w:val="yellow"/>
+        </w:rPr>
+        <w:tab/>
+        <w:t>(select id, name, manager_id, designation, 1 as org_level</w:t>
+      </w:r>
+    </w:p>
+    <w:p>
+      <w:pPr>
+        <w:rPr>
+          <w:b/>
+          <w:bCs/>
+          <w:highlight w:val="yellow"/>
+        </w:rPr>
+      </w:pPr>
+      <w:r>
+        <w:rPr>
+          <w:b/>
+          <w:bCs/>
+          <w:highlight w:val="yellow"/>
+        </w:rPr>
+        <w:tab/>
+        <w:t xml:space="preserve"> from emp_details where name = 'David'</w:t>
+      </w:r>
+    </w:p>
+    <w:p>
+      <w:pPr>
+        <w:rPr>
+          <w:b/>
+          <w:bCs/>
+          <w:highlight w:val="yellow"/>
+        </w:rPr>
+      </w:pPr>
+      <w:r>
+        <w:rPr>
+          <w:b/>
+          <w:bCs/>
+          <w:highlight w:val="yellow"/>
+        </w:rPr>
+        <w:tab/>
+        <w:t xml:space="preserve"> union</w:t>
+      </w:r>
+    </w:p>
+    <w:p>
+      <w:pPr>
+        <w:rPr>
+          <w:b/>
+          <w:bCs/>
+          <w:highlight w:val="yellow"/>
+        </w:rPr>
+      </w:pPr>
+      <w:r>
+        <w:rPr>
+          <w:b/>
+          <w:bCs/>
+          <w:highlight w:val="yellow"/>
+        </w:rPr>
+        <w:tab/>
+        <w:t xml:space="preserve"> select e.id, e.name, e.manager_id, e.designation, h.org_level+1 as org_level</w:t>
+      </w:r>
+    </w:p>
+    <w:p>
+      <w:pPr>
+        <w:rPr>
+          <w:b/>
+          <w:bCs/>
+          <w:highlight w:val="yellow"/>
+        </w:rPr>
+      </w:pPr>
+      <w:r>
+        <w:rPr>
+          <w:b/>
+          <w:bCs/>
+          <w:highlight w:val="yellow"/>
+        </w:rPr>
+        <w:tab/>
+        <w:t xml:space="preserve"> from employee_hierarchy h</w:t>
+      </w:r>
+    </w:p>
+    <w:p>
+      <w:pPr>
+        <w:rPr>
+          <w:b/>
+          <w:bCs/>
+          <w:highlight w:val="yellow"/>
+        </w:rPr>
+      </w:pPr>
+      <w:r>
+        <w:rPr>
+          <w:b/>
+          <w:bCs/>
+          <w:highlight w:val="yellow"/>
+        </w:rPr>
+        <w:tab/>
+        <w:t xml:space="preserve"> join emp_details e on h.manager_id = e.id</w:t>
+      </w:r>
+    </w:p>
+    <w:p>
+      <w:pPr>
+        <w:rPr>
+          <w:b/>
+          <w:bCs/>
+          <w:highlight w:val="yellow"/>
+        </w:rPr>
+      </w:pPr>
+      <w:r>
+        <w:rPr>
+          <w:b/>
+          <w:bCs/>
+          <w:highlight w:val="yellow"/>
+        </w:rPr>
+        <w:tab/>
+        <w:t>)</w:t>
+      </w:r>
+    </w:p>
+    <w:p>
+      <w:pPr>
+        <w:rPr>
+          <w:b/>
+          <w:bCs/>
+          <w:highlight w:val="yellow"/>
+        </w:rPr>
+      </w:pPr>
+      <w:r>
+        <w:rPr>
+          <w:b/>
+          <w:bCs/>
+          <w:highlight w:val="yellow"/>
+        </w:rPr>
+        <w:t>select h2.id as emp_id, h2.name as emp_name, e2.name as manage_name, h2.org_level</w:t>
+      </w:r>
+    </w:p>
+    <w:p>
+      <w:pPr>
+        <w:rPr>
+          <w:b/>
+          <w:bCs/>
+          <w:highlight w:val="yellow"/>
+        </w:rPr>
+      </w:pPr>
+      <w:r>
+        <w:rPr>
+          <w:b/>
+          <w:bCs/>
+          <w:highlight w:val="yellow"/>
+        </w:rPr>
+        <w:t>from employee_hierarchy h2</w:t>
+      </w:r>
+    </w:p>
+    <w:p>
+      <w:pPr>
+        <w:rPr>
+          <w:b/>
+          <w:bCs/>
+        </w:rPr>
+      </w:pPr>
+      <w:r>
+        <w:rPr>
+          <w:b/>
+          <w:bCs/>
+          <w:highlight w:val="yellow"/>
+        </w:rPr>
+        <w:t>join emp_details e2 on e2.id=h2.manager_id;</w:t>
+      </w:r>
+    </w:p>
+    <w:p>
+      <w:pPr>
+        <w:rPr>
+          <w:b/>
+          <w:bCs/>
+        </w:rPr>
+      </w:pPr>
+      <w:r>
+        <w:rPr>
+          <w:noProof/>
+        </w:rPr>
+        <w:lastRenderedPageBreak/>
+        <w:drawing>
+          <wp:inline distT="0" distB="0" distL="0" distR="0" wp14:anchorId="44694057" wp14:editId="5D7A2096">
+            <wp:extent cx="5731510" cy="3222625"/>
+            <wp:effectExtent l="0" t="0" r="2540" b="0"/>
+            <wp:docPr id="4" name="Picture 4"/>
+            <wp:cNvGraphicFramePr>
+              <a:graphicFrameLocks xmlns:a="http://schemas.openxmlformats.org/drawingml/2006/main" noChangeAspect="1"/>
+            </wp:cNvGraphicFramePr>
+            <a:graphic xmlns:a="http://schemas.openxmlformats.org/drawingml/2006/main">
+              <a:graphicData uri="http://schemas.openxmlformats.org/drawingml/2006/picture">
+                <pic:pic xmlns:pic="http://schemas.openxmlformats.org/drawingml/2006/picture">
+                  <pic:nvPicPr>
+                    <pic:cNvPr id="1" name=""/>
+                    <pic:cNvPicPr/>
+                  </pic:nvPicPr>
+                  <pic:blipFill>
+                    <a:blip r:embed="rId8"/>
+                    <a:stretch>
+                      <a:fillRect/>
+                    </a:stretch>
+                  </pic:blipFill>
+                  <pic:spPr>
+                    <a:xfrm>
+                      <a:off x="0" y="0"/>
+                      <a:ext cx="5731510" cy="3222625"/>
+                    </a:xfrm>
+                    <a:prstGeom prst="rect">
+                      <a:avLst/>
+                    </a:prstGeom>
+                  </pic:spPr>
+                </pic:pic>
+              </a:graphicData>
+            </a:graphic>
+          </wp:inline>
+        </w:drawing>
       </w:r>
     </w:p>
     <w:sectPr>

</xml_diff>